<commit_message>
Finalized to SP release 1.2 (JIRA: SPCORE-317)
</commit_message>
<xml_diff>
--- a/docs/UI-lessSubmissionProtocol.docx
+++ b/docs/UI-lessSubmissionProtocol.docx
@@ -33,7 +33,7 @@
         <w:pStyle w:val="Subtitle"/>
       </w:pPr>
       <w:r>
-        <w:t>Version1.2</w:t>
+        <w:t>Version1.3</w:t>
       </w:r>
       <w:r>
         <w:t xml:space="preserve"> </w:t>
@@ -42,16 +42,7 @@
         <w:tab/>
       </w:r>
       <w:r>
-        <w:t>December</w:t>
-      </w:r>
-      <w:r>
-        <w:t xml:space="preserve"> </w:t>
-      </w:r>
-      <w:r>
-        <w:t>20</w:t>
-      </w:r>
-      <w:r>
-        <w:t>, 2013</w:t>
+        <w:t>January 10, 2014</w:t>
       </w:r>
     </w:p>
     <w:p>
@@ -2493,23 +2484,43 @@
     </w:p>
     <w:p>
       <w:r>
-        <w:t xml:space="preserve">SPUID is used to link objects by their external (user provided ids). SPUID has </w:t>
+        <w:t>SPUID i</w:t>
+      </w:r>
+      <w:bookmarkStart w:id="0" w:name="_GoBack"/>
+      <w:bookmarkEnd w:id="0"/>
+      <w:r>
+        <w:t xml:space="preserve">s used to link objects by their external (user provided ids). SPUID has </w:t>
       </w:r>
       <w:proofErr w:type="spellStart"/>
       <w:r>
-        <w:t>submitter_id</w:t>
+        <w:t>spuid_namespace</w:t>
       </w:r>
       <w:proofErr w:type="spellEnd"/>
       <w:r>
-        <w:t xml:space="preserve"> attribute that specifies submitter. The values of </w:t>
+        <w:t xml:space="preserve"> attribute that is unique</w:t>
+      </w:r>
+      <w:r>
+        <w:t xml:space="preserve"> </w:t>
+      </w:r>
+      <w:r>
+        <w:t xml:space="preserve">for each </w:t>
+      </w:r>
+      <w:r>
+        <w:t xml:space="preserve">submitter. The values of </w:t>
       </w:r>
       <w:proofErr w:type="spellStart"/>
       <w:r>
-        <w:t>submitter_id</w:t>
+        <w:t>spuid_namespace</w:t>
       </w:r>
       <w:proofErr w:type="spellEnd"/>
       <w:r>
-        <w:t xml:space="preserve"> are rom controlled vocabulary and need to be coordinated with NCBI prior to submission. Example of SPUID:</w:t>
+        <w:t xml:space="preserve"> are </w:t>
+      </w:r>
+      <w:r>
+        <w:t>f</w:t>
+      </w:r>
+      <w:r>
+        <w:t>rom controlled vocabulary and need to be coordinated with NCBI prior to submission. Example of SPUID:</w:t>
       </w:r>
     </w:p>
     <w:p>
@@ -3266,8 +3277,6 @@
         </w:rPr>
         <w:t>Could be duplicate, error, etc.</w:t>
       </w:r>
-      <w:bookmarkStart w:id="0" w:name="_GoBack"/>
-      <w:bookmarkEnd w:id="0"/>
       <w:proofErr w:type="gramEnd"/>
     </w:p>
     <w:p>
@@ -3381,7 +3390,7 @@
                 <w:bCs/>
                 <w:noProof/>
               </w:rPr>
-              <w:t>1</w:t>
+              <w:t>4</w:t>
             </w:r>
             <w:r>
               <w:rPr>
@@ -5756,21 +5765,6 @@
 </file>
 
 <file path=customXml/item1.xml><?xml version="1.0" encoding="utf-8"?>
-<p:properties xmlns:p="http://schemas.microsoft.com/office/2006/metadata/properties" xmlns:xsi="http://www.w3.org/2001/XMLSchema-instance">
-  <documentManagement/>
-</p:properties>
-</file>
-
-<file path=customXml/item2.xml><?xml version="1.0" encoding="utf-8"?>
-<?mso-contentType ?>
-<FormTemplates xmlns="http://schemas.microsoft.com/sharepoint/v3/contenttype/forms">
-  <Display>DocumentLibraryForm</Display>
-  <Edit>DocumentLibraryForm</Edit>
-  <New>DocumentLibraryForm</New>
-</FormTemplates>
-</file>
-
-<file path=customXml/item3.xml><?xml version="1.0" encoding="utf-8"?>
 <ct:contentTypeSchema xmlns:ct="http://schemas.microsoft.com/office/2006/metadata/contentType" xmlns:ma="http://schemas.microsoft.com/office/2006/metadata/properties/metaAttributes" ct:_="" ma:_="" ma:contentTypeName="Document" ma:contentTypeID="0x0101006DC8301FC550B544BA34F53AC8D3DF7D" ma:contentTypeVersion="0" ma:contentTypeDescription="Create a new document." ma:contentTypeScope="" ma:versionID="b6480f14c997ca1d318c218851fbd580">
   <xsd:schema xmlns:xsd="http://www.w3.org/2001/XMLSchema" xmlns:p="http://schemas.microsoft.com/office/2006/metadata/properties" targetNamespace="http://schemas.microsoft.com/office/2006/metadata/properties" ma:root="true" ma:fieldsID="4949fe3c156efce2c8bb4b9b25c707cc">
     <xsd:element name="properties">
@@ -5819,16 +5813,32 @@
 </ct:contentTypeSchema>
 </file>
 
+<file path=customXml/item2.xml><?xml version="1.0" encoding="utf-8"?>
+<?mso-contentType ?>
+<FormTemplates xmlns="http://schemas.microsoft.com/sharepoint/v3/contenttype/forms">
+  <Display>DocumentLibraryForm</Display>
+  <Edit>DocumentLibraryForm</Edit>
+  <New>DocumentLibraryForm</New>
+</FormTemplates>
+</file>
+
+<file path=customXml/item3.xml><?xml version="1.0" encoding="utf-8"?>
+<p:properties xmlns:p="http://schemas.microsoft.com/office/2006/metadata/properties" xmlns:xsi="http://www.w3.org/2001/XMLSchema-instance">
+  <documentManagement/>
+</p:properties>
+</file>
+
 <file path=customXml/itemProps1.xml><?xml version="1.0" encoding="utf-8"?>
-<ds:datastoreItem xmlns:ds="http://schemas.openxmlformats.org/officeDocument/2006/customXml" ds:itemID="{63688C45-16E2-44FE-8C70-CAA06026BA2A}">
+<ds:datastoreItem xmlns:ds="http://schemas.openxmlformats.org/officeDocument/2006/customXml" ds:itemID="{48FC8AC8-7E12-4A3F-B312-64FA3E9F0C33}">
   <ds:schemaRefs>
+    <ds:schemaRef ds:uri="http://schemas.microsoft.com/office/2006/metadata/contentType"/>
+    <ds:schemaRef ds:uri="http://schemas.microsoft.com/office/2006/metadata/properties/metaAttributes"/>
+    <ds:schemaRef ds:uri="http://www.w3.org/2001/XMLSchema"/>
+    <ds:schemaRef ds:uri="http://schemas.microsoft.com/office/2006/metadata/properties"/>
     <ds:schemaRef ds:uri="http://schemas.openxmlformats.org/package/2006/metadata/core-properties"/>
-    <ds:schemaRef ds:uri="http://schemas.microsoft.com/office/2006/documentManagement/types"/>
-    <ds:schemaRef ds:uri="http://purl.org/dc/dcmitype/"/>
-    <ds:schemaRef ds:uri="http://www.w3.org/XML/1998/namespace"/>
+    <ds:schemaRef ds:uri="http://purl.org/dc/elements/1.1/"/>
     <ds:schemaRef ds:uri="http://purl.org/dc/terms/"/>
-    <ds:schemaRef ds:uri="http://schemas.microsoft.com/office/2006/metadata/properties"/>
-    <ds:schemaRef ds:uri="http://purl.org/dc/elements/1.1/"/>
+    <ds:schemaRef ds:uri="http://schemas.microsoft.com/office/internal/2005/internalDocumentation"/>
   </ds:schemaRefs>
 </ds:datastoreItem>
 </file>
@@ -5842,16 +5852,9 @@
 </file>
 
 <file path=customXml/itemProps3.xml><?xml version="1.0" encoding="utf-8"?>
-<ds:datastoreItem xmlns:ds="http://schemas.openxmlformats.org/officeDocument/2006/customXml" ds:itemID="{48FC8AC8-7E12-4A3F-B312-64FA3E9F0C33}">
+<ds:datastoreItem xmlns:ds="http://schemas.openxmlformats.org/officeDocument/2006/customXml" ds:itemID="{63688C45-16E2-44FE-8C70-CAA06026BA2A}">
   <ds:schemaRefs>
-    <ds:schemaRef ds:uri="http://schemas.microsoft.com/office/2006/metadata/contentType"/>
-    <ds:schemaRef ds:uri="http://schemas.microsoft.com/office/2006/metadata/properties/metaAttributes"/>
-    <ds:schemaRef ds:uri="http://www.w3.org/2001/XMLSchema"/>
     <ds:schemaRef ds:uri="http://schemas.microsoft.com/office/2006/metadata/properties"/>
-    <ds:schemaRef ds:uri="http://schemas.openxmlformats.org/package/2006/metadata/core-properties"/>
-    <ds:schemaRef ds:uri="http://purl.org/dc/elements/1.1/"/>
-    <ds:schemaRef ds:uri="http://purl.org/dc/terms/"/>
-    <ds:schemaRef ds:uri="http://schemas.microsoft.com/office/internal/2005/internalDocumentation"/>
   </ds:schemaRefs>
 </ds:datastoreItem>
 </file>
</xml_diff>